<commit_message>
Update date, names and link on outline.
</commit_message>
<xml_diff>
--- a/Outline/MiCM - Intro To Python Workshop Outline.docx
+++ b/Outline/MiCM - Intro To Python Workshop Outline.docx
@@ -113,7 +113,7 @@
           <w:szCs w:val="28"/>
           <w:lang w:val="en-CA"/>
         </w:rPr>
-        <w:t>Fall 2025</w:t>
+        <w:t>Winter</w:t>
       </w:r>
       <w:r>
         <w:rPr>
@@ -123,6 +123,26 @@
           <w:szCs w:val="28"/>
           <w:lang w:val="en-CA"/>
         </w:rPr>
+        <w:t xml:space="preserve"> 202</w:t>
+      </w:r>
+      <w:r>
+        <w:rPr>
+          <w:rFonts w:asciiTheme="minorBidi" w:eastAsia="Calibri" w:hAnsiTheme="minorBidi" w:cstheme="minorBidi"/>
+          <w:b/>
+          <w:sz w:val="28"/>
+          <w:szCs w:val="28"/>
+          <w:lang w:val="en-CA"/>
+        </w:rPr>
+        <w:t>6</w:t>
+      </w:r>
+      <w:r>
+        <w:rPr>
+          <w:rFonts w:asciiTheme="minorBidi" w:eastAsia="Calibri" w:hAnsiTheme="minorBidi" w:cstheme="minorBidi"/>
+          <w:b/>
+          <w:sz w:val="28"/>
+          <w:szCs w:val="28"/>
+          <w:lang w:val="en-CA"/>
+        </w:rPr>
         <w:t>)</w:t>
       </w:r>
       <w:r>
@@ -225,7 +245,16 @@
           <w:bCs/>
           <w:lang w:val="en-CA"/>
         </w:rPr>
-        <w:t xml:space="preserve"> N/A</w:t>
+        <w:t xml:space="preserve"> </w:t>
+      </w:r>
+      <w:r>
+        <w:rPr>
+          <w:rFonts w:eastAsia="Calibri"/>
+          <w:b/>
+          <w:bCs/>
+          <w:lang w:val="en-CA"/>
+        </w:rPr>
+        <w:t>Sameena Karsan</w:t>
       </w:r>
     </w:p>
     <w:p>
@@ -257,7 +286,7 @@
             <w:bCs/>
             <w:lang w:val="en-CA"/>
           </w:rPr>
-          <w:t>https://involvement.mcgill.ca/event/288033</w:t>
+          <w:t>https://forms.office.com/r/UwgvBnDrJ4</w:t>
         </w:r>
       </w:hyperlink>
     </w:p>
@@ -4149,6 +4178,7 @@
   <w:style w:type="character" w:default="1" w:styleId="DefaultParagraphFont">
     <w:name w:val="Default Paragraph Font"/>
     <w:uiPriority w:val="1"/>
+    <w:semiHidden/>
     <w:unhideWhenUsed/>
   </w:style>
   <w:style w:type="table" w:default="1" w:styleId="TableNormal">

</xml_diff>